<commit_message>
Edited names on transcript
</commit_message>
<xml_diff>
--- a/chapters/interviews/Transcriptions/nikoletta.docx
+++ b/chapters/interviews/Transcriptions/nikoletta.docx
@@ -3,7 +3,6 @@
 <w:document xmlns:wpc="http://schemas.microsoft.com/office/word/2010/wordprocessingCanvas" xmlns:cx="http://schemas.microsoft.com/office/drawing/2014/chartex" xmlns:cx1="http://schemas.microsoft.com/office/drawing/2015/9/8/chartex" xmlns:cx2="http://schemas.microsoft.com/office/drawing/2015/10/21/chartex" xmlns:cx3="http://schemas.microsoft.com/office/drawing/2016/5/9/chartex" xmlns:cx4="http://schemas.microsoft.com/office/drawing/2016/5/10/chartex" xmlns:cx5="http://schemas.microsoft.com/office/drawing/2016/5/11/chartex" xmlns:cx6="http://schemas.microsoft.com/office/drawing/2016/5/12/chartex" xmlns:cx7="http://schemas.microsoft.com/office/drawing/2016/5/13/chartex" xmlns:cx8="http://schemas.microsoft.com/office/drawing/2016/5/14/chartex" xmlns:mc="http://schemas.openxmlformats.org/markup-compatibility/2006" xmlns:aink="http://schemas.microsoft.com/office/drawing/2016/ink" xmlns:am3d="http://schemas.microsoft.com/office/drawing/2017/model3d" xmlns:o="urn:schemas-microsoft-com:office:office" xmlns:r="http://schemas.openxmlformats.org/officeDocument/2006/relationships" xmlns:m="http://schemas.openxmlformats.org/officeDocument/2006/math" xmlns:v="urn:schemas-microsoft-com:vml" xmlns:wp14="http://schemas.microsoft.com/office/word/2010/wordprocessingDrawing" xmlns:wp="http://schemas.openxmlformats.org/drawingml/2006/wordprocessingDrawing" xmlns:w10="urn:schemas-microsoft-com:office:word" xmlns:w="http://schemas.openxmlformats.org/wordprocessingml/2006/main" xmlns:w14="http://schemas.microsoft.com/office/word/2010/wordml" xmlns:w15="http://schemas.microsoft.com/office/word/2012/wordml" xmlns:w16cex="http://schemas.microsoft.com/office/word/2018/wordml/cex" xmlns:w16cid="http://schemas.microsoft.com/office/word/2016/wordml/cid" xmlns:w16="http://schemas.microsoft.com/office/word/2018/wordml" xmlns:w16sdtdh="http://schemas.microsoft.com/office/word/2020/wordml/sdtdatahash" xmlns:w16se="http://schemas.microsoft.com/office/word/2015/wordml/symex" xmlns:wpg="http://schemas.microsoft.com/office/word/2010/wordprocessingGroup" xmlns:wpi="http://schemas.microsoft.com/office/word/2010/wordprocessingInk" xmlns:wne="http://schemas.microsoft.com/office/word/2006/wordml" xmlns:wps="http://schemas.microsoft.com/office/word/2010/wordprocessingShape" mc:Ignorable="w14 w15 w16se w16cid w16 w16cex w16sdtdh wp14">
   <w:body>
     <w:p>
-      <w:proofErr w:type="spellStart"/>
       <w:r>
         <w:rPr>
           <w:b/>
@@ -11,9 +10,8 @@
           <w:sz w:val="28"/>
           <w:szCs w:val="28"/>
         </w:rPr>
-        <w:t>Nikoletta</w:t>
-      </w:r>
-      <w:proofErr w:type="spellEnd"/>
+        <w:t>Nikoleta</w:t>
+      </w:r>
       <w:r>
         <w:rPr>
           <w:b/>
@@ -45,15 +43,13 @@
     </w:p>
     <w:p/>
     <w:p>
-      <w:proofErr w:type="spellStart"/>
-      <w:r>
-        <w:rPr>
-          <w:b/>
-          <w:bCs/>
-        </w:rPr>
-        <w:t>Nikoletta</w:t>
-      </w:r>
-      <w:proofErr w:type="spellEnd"/>
+      <w:r>
+        <w:rPr>
+          <w:b/>
+          <w:bCs/>
+        </w:rPr>
+        <w:t>Nikoleta</w:t>
+      </w:r>
       <w:r>
         <w:rPr>
           <w:b/>
@@ -97,15 +93,13 @@
     </w:p>
     <w:p/>
     <w:p>
-      <w:proofErr w:type="spellStart"/>
-      <w:r>
-        <w:rPr>
-          <w:b/>
-          <w:bCs/>
-        </w:rPr>
-        <w:t>Nikoletta</w:t>
-      </w:r>
-      <w:proofErr w:type="spellEnd"/>
+      <w:r>
+        <w:rPr>
+          <w:b/>
+          <w:bCs/>
+        </w:rPr>
+        <w:t>Nikoleta</w:t>
+      </w:r>
       <w:r>
         <w:rPr>
           <w:b/>
@@ -144,23 +138,18 @@
         <w:t xml:space="preserve">[00:01:13] </w:t>
       </w:r>
       <w:r>
-        <w:t>OK, yeah. Um, and with regards to the code, um, I can</w:t>
-      </w:r>
-      <w:r>
-        <w:t xml:space="preserve">- I can share them as well, if you want? Um, can share my screen, but did you have any initial sort of comments on the code?  Sort of like any similarities or differences. </w:t>
-      </w:r>
-    </w:p>
-    <w:p/>
-    <w:p>
-      <w:proofErr w:type="spellStart"/>
-      <w:r>
-        <w:rPr>
-          <w:b/>
-          <w:bCs/>
-        </w:rPr>
-        <w:t>Nikoletta</w:t>
-      </w:r>
-      <w:proofErr w:type="spellEnd"/>
+        <w:t xml:space="preserve">OK, yeah. Um, and with regards to the code, um, I can- I can share them as well, if you want? Um, can share my screen, but did you have any initial sort of comments on the code?  Sort of like any similarities or differences. </w:t>
+      </w:r>
+    </w:p>
+    <w:p/>
+    <w:p>
+      <w:r>
+        <w:rPr>
+          <w:b/>
+          <w:bCs/>
+        </w:rPr>
+        <w:t>Nikoleta</w:t>
+      </w:r>
       <w:r>
         <w:rPr>
           <w:b/>
@@ -175,10 +164,7 @@
         <w:t xml:space="preserve">[00:01:31] </w:t>
       </w:r>
       <w:r>
-        <w:t>Err, yeah similarities a thing, also is the way you the way t</w:t>
-      </w:r>
-      <w:r>
-        <w:t xml:space="preserve">hat you wrote the code, right, the way that </w:t>
+        <w:t xml:space="preserve">Err, yeah similarities a thing, also is the way you the way that you wrote the code, right, the way that </w:t>
       </w:r>
       <w:proofErr w:type="gramStart"/>
       <w:r>
@@ -194,18 +180,7 @@
       </w:r>
       <w:proofErr w:type="gramEnd"/>
       <w:r>
-        <w:t xml:space="preserve"> necessarily know what they meant in R, but th</w:t>
-      </w:r>
-      <w:r>
-        <w:t xml:space="preserve">en I could look to the right to the Python code. It was- </w:t>
-      </w:r>
-      <w:proofErr w:type="spellStart"/>
-      <w:r>
-        <w:t>so,and</w:t>
-      </w:r>
-      <w:proofErr w:type="spellEnd"/>
-      <w:r>
-        <w:t xml:space="preserve"> I guess that means </w:t>
+        <w:t xml:space="preserve"> necessarily know what they meant in R, but then I could look to the right to the Python code. It was- so,and I guess that means </w:t>
       </w:r>
       <w:proofErr w:type="gramStart"/>
       <w:r>
@@ -213,10 +188,7 @@
       </w:r>
       <w:proofErr w:type="gramEnd"/>
       <w:r>
-        <w:t xml:space="preserve"> quite similar, they use similar syntax for several things. So, for example, some of the pre-recorded functions such as, you know, changing the scale and things like </w:t>
-      </w:r>
-      <w:r>
-        <w:t xml:space="preserve">that. This is not </w:t>
+        <w:t xml:space="preserve"> quite similar, they use similar syntax for several things. So, for example, some of the pre-recorded functions such as, you know, changing the scale and things like that. This is not </w:t>
       </w:r>
       <w:proofErr w:type="gramStart"/>
       <w:r>
@@ -248,15 +220,13 @@
     </w:p>
     <w:p/>
     <w:p>
-      <w:proofErr w:type="spellStart"/>
-      <w:r>
-        <w:rPr>
-          <w:b/>
-          <w:bCs/>
-        </w:rPr>
-        <w:t>Nikoletta</w:t>
-      </w:r>
-      <w:proofErr w:type="spellEnd"/>
+      <w:r>
+        <w:rPr>
+          <w:b/>
+          <w:bCs/>
+        </w:rPr>
+        <w:t>Nikoleta</w:t>
+      </w:r>
       <w:r>
         <w:rPr>
           <w:b/>
@@ -287,18 +257,7 @@
       </w:r>
       <w:proofErr w:type="gramEnd"/>
       <w:r>
-        <w:t xml:space="preserve"> I don't know if I have any </w:t>
-      </w:r>
-      <w:proofErr w:type="spellStart"/>
-      <w:r>
-        <w:t>effici</w:t>
-      </w:r>
-      <w:proofErr w:type="spellEnd"/>
-      <w:r>
-        <w:t>-. I guess if you argue to me that this is the most efficient way to do this, maybe I would have- I would agree. But if you go to bar plot on</w:t>
-      </w:r>
-      <w:r>
-        <w:t xml:space="preserve">e, for example, you are overwriting the plot each time, so </w:t>
+        <w:t xml:space="preserve"> I don't know if I have any effici-. I guess if you argue to me that this is the most efficient way to do this, maybe I would have- I would agree. But if you go to bar plot one, for example, you are overwriting the plot each time, so </w:t>
       </w:r>
       <w:proofErr w:type="gramStart"/>
       <w:r>
@@ -314,37 +273,23 @@
       </w:r>
       <w:proofErr w:type="gramEnd"/>
       <w:r>
-        <w:t xml:space="preserve"> in both codes, you're referring to these things called names and </w:t>
-      </w:r>
-      <w:proofErr w:type="spellStart"/>
-      <w:r>
-        <w:t>ntimes</w:t>
-      </w:r>
-      <w:proofErr w:type="spellEnd"/>
-      <w:r>
-        <w:t xml:space="preserve">, which are not defined anywhere past, even in the functions. </w:t>
-      </w:r>
-    </w:p>
-    <w:p/>
-    <w:p>
-      <w:r>
-        <w:rPr>
-          <w:b/>
-          <w:bCs/>
-        </w:rPr>
-        <w:t xml:space="preserve">Katie </w:t>
-      </w:r>
-      <w:r>
-        <w:rPr>
-          <w:color w:val="666666"/>
-        </w:rPr>
-        <w:t>[00:03</w:t>
-      </w:r>
-      <w:r>
-        <w:rPr>
-          <w:color w:val="666666"/>
-        </w:rPr>
-        <w:t xml:space="preserve">:25] </w:t>
+        <w:t xml:space="preserve"> in both codes, you're referring to these things called names and ntimes, which are not defined anywhere past, even in the functions. </w:t>
+      </w:r>
+    </w:p>
+    <w:p/>
+    <w:p>
+      <w:r>
+        <w:rPr>
+          <w:b/>
+          <w:bCs/>
+        </w:rPr>
+        <w:t xml:space="preserve">Katie </w:t>
+      </w:r>
+      <w:r>
+        <w:rPr>
+          <w:color w:val="666666"/>
+        </w:rPr>
+        <w:t xml:space="preserve">[00:03:25] </w:t>
       </w:r>
       <w:r>
         <w:t xml:space="preserve">I think um, so, the point of them was I was kind of- so I defined them higher up, and </w:t>
@@ -368,33 +313,25 @@
     </w:p>
     <w:p/>
     <w:p>
-      <w:proofErr w:type="spellStart"/>
-      <w:r>
-        <w:rPr>
-          <w:b/>
-          <w:bCs/>
-        </w:rPr>
-        <w:t>Nikoletta</w:t>
-      </w:r>
-      <w:proofErr w:type="spellEnd"/>
-      <w:r>
-        <w:rPr>
-          <w:b/>
-          <w:bCs/>
-        </w:rPr>
-        <w:t xml:space="preserve"> </w:t>
-      </w:r>
-      <w:r>
-        <w:rPr>
-          <w:color w:val="666666"/>
-        </w:rPr>
-        <w:t>[00</w:t>
-      </w:r>
-      <w:r>
-        <w:rPr>
-          <w:color w:val="666666"/>
-        </w:rPr>
-        <w:t xml:space="preserve">:03:38] </w:t>
+      <w:r>
+        <w:rPr>
+          <w:b/>
+          <w:bCs/>
+        </w:rPr>
+        <w:t>Nikoleta</w:t>
+      </w:r>
+      <w:r>
+        <w:rPr>
+          <w:b/>
+          <w:bCs/>
+        </w:rPr>
+        <w:t xml:space="preserve"> </w:t>
+      </w:r>
+      <w:r>
+        <w:rPr>
+          <w:color w:val="666666"/>
+        </w:rPr>
+        <w:t xml:space="preserve">[00:03:38] </w:t>
       </w:r>
       <w:r>
         <w:t xml:space="preserve">Okay, fantastic. </w:t>
@@ -421,10 +358,7 @@
       </w:r>
       <w:proofErr w:type="gramEnd"/>
       <w:r>
-        <w:t xml:space="preserve"> you'r</w:t>
-      </w:r>
-      <w:r>
-        <w:t xml:space="preserve">e not returning each plot, so that seems to be- so from functionality, I think the functionality is a bit broken. Now, depending on how things are written, I think both languages, </w:t>
+        <w:t xml:space="preserve"> you're not returning each plot, so that seems to be- so from functionality, I think the functionality is a bit broken. Now, depending on how things are written, I think both languages, </w:t>
       </w:r>
       <w:proofErr w:type="gramStart"/>
       <w:r>
@@ -432,18 +366,7 @@
       </w:r>
       <w:proofErr w:type="gramEnd"/>
       <w:r>
-        <w:t xml:space="preserve"> very good as in it's very obvious what is the </w:t>
-      </w:r>
-      <w:proofErr w:type="spellStart"/>
-      <w:r>
-        <w:t>colour</w:t>
-      </w:r>
-      <w:proofErr w:type="spellEnd"/>
-      <w:r>
-        <w:t xml:space="preserve"> is very obvious th</w:t>
-      </w:r>
-      <w:r>
-        <w:t xml:space="preserve">at you're changing the y labels and the x labels and things like that. So, yes. </w:t>
+        <w:t xml:space="preserve"> very good as in it's very obvious what is the colour is very obvious that you're changing the y labels and the x labels and things like that. So, yes. </w:t>
       </w:r>
     </w:p>
     <w:p/>
@@ -467,16 +390,14 @@
     </w:p>
     <w:p/>
     <w:p>
-      <w:proofErr w:type="spellStart"/>
       <w:r>
         <w:rPr>
           <w:b/>
           <w:bCs/>
         </w:rPr>
         <w:lastRenderedPageBreak/>
-        <w:t>Nikoletta</w:t>
-      </w:r>
-      <w:proofErr w:type="spellEnd"/>
+        <w:t>Nikoleta</w:t>
+      </w:r>
       <w:r>
         <w:rPr>
           <w:b/>
@@ -499,10 +420,7 @@
       </w:r>
       <w:proofErr w:type="gramEnd"/>
       <w:r>
-        <w:t xml:space="preserve">, </w:t>
-      </w:r>
-      <w:r>
-        <w:t xml:space="preserve">my humble opinion. </w:t>
+        <w:t xml:space="preserve">, my humble opinion. </w:t>
       </w:r>
     </w:p>
     <w:p/>
@@ -529,28 +447,18 @@
       </w:r>
       <w:proofErr w:type="gramEnd"/>
       <w:r>
-        <w:t xml:space="preserve"> and </w:t>
-      </w:r>
-      <w:proofErr w:type="spellStart"/>
-      <w:r>
-        <w:t>ggplot</w:t>
-      </w:r>
-      <w:proofErr w:type="spellEnd"/>
-      <w:r>
-        <w:t xml:space="preserve">. </w:t>
-      </w:r>
-    </w:p>
-    <w:p/>
-    <w:p>
-      <w:proofErr w:type="spellStart"/>
-      <w:r>
-        <w:rPr>
-          <w:b/>
-          <w:bCs/>
-        </w:rPr>
-        <w:t>Nikoletta</w:t>
-      </w:r>
-      <w:proofErr w:type="spellEnd"/>
+        <w:t xml:space="preserve"> and ggplot. </w:t>
+      </w:r>
+    </w:p>
+    <w:p/>
+    <w:p>
+      <w:r>
+        <w:rPr>
+          <w:b/>
+          <w:bCs/>
+        </w:rPr>
+        <w:t>Nikoleta</w:t>
+      </w:r>
       <w:r>
         <w:rPr>
           <w:b/>
@@ -565,10 +473,7 @@
         <w:t xml:space="preserve">[00:05:07] </w:t>
       </w:r>
       <w:r>
-        <w:t>Um, so</w:t>
-      </w:r>
-      <w:r>
-        <w:t xml:space="preserve"> the problem with R is that the type of plotting that </w:t>
+        <w:t xml:space="preserve">Um, so the problem with R is that the type of plotting that </w:t>
       </w:r>
       <w:proofErr w:type="gramStart"/>
       <w:r>
@@ -584,10 +489,7 @@
       </w:r>
       <w:proofErr w:type="gramEnd"/>
       <w:r>
-        <w:t xml:space="preserve"> and it would put the arrows and things like that just with a function. But th</w:t>
-      </w:r>
-      <w:r>
-        <w:t xml:space="preserve">at made me feel back then that </w:t>
+        <w:t xml:space="preserve"> and it would put the arrows and things like that just with a function. But that made me feel back then that </w:t>
       </w:r>
       <w:proofErr w:type="gramStart"/>
       <w:r>
@@ -603,18 +505,7 @@
       </w:r>
       <w:proofErr w:type="gramEnd"/>
       <w:r>
-        <w:t xml:space="preserve"> I have, yes, bu</w:t>
-      </w:r>
-      <w:r>
-        <w:t xml:space="preserve">t that was because of my limited knowledge of R back then. And I do know that </w:t>
-      </w:r>
-      <w:proofErr w:type="spellStart"/>
-      <w:r>
-        <w:t>ggplot</w:t>
-      </w:r>
-      <w:proofErr w:type="spellEnd"/>
-      <w:r>
-        <w:t xml:space="preserve"> is a very powerful library in R. So how I gather when it comes to plotting </w:t>
+        <w:t xml:space="preserve"> I have, yes, but that was because of my limited knowledge of R back then. And I do know that ggplot is a very powerful library in R. So how I gather when it comes to plotting </w:t>
       </w:r>
       <w:proofErr w:type="gramStart"/>
       <w:r>
@@ -622,10 +513,7 @@
       </w:r>
       <w:proofErr w:type="gramEnd"/>
       <w:r>
-        <w:t xml:space="preserve"> are quite powerful. And I know, for example, for plotting graphs R is fant</w:t>
-      </w:r>
-      <w:r>
-        <w:t xml:space="preserve">astic where I </w:t>
+        <w:t xml:space="preserve"> are quite powerful. And I know, for example, for plotting graphs R is fantastic where I </w:t>
       </w:r>
       <w:proofErr w:type="gramStart"/>
       <w:r>
@@ -649,18 +537,7 @@
       </w:r>
       <w:proofErr w:type="gramEnd"/>
       <w:r>
-        <w:t xml:space="preserve"> know R </w:t>
-      </w:r>
-      <w:proofErr w:type="spellStart"/>
-      <w:r>
-        <w:t>ggplot</w:t>
-      </w:r>
-      <w:proofErr w:type="spellEnd"/>
-      <w:r>
-        <w:t>, so. Ye</w:t>
-      </w:r>
-      <w:r>
-        <w:t>s.</w:t>
+        <w:t xml:space="preserve"> know R ggplot, so. Yes.</w:t>
       </w:r>
     </w:p>
     <w:p/>
@@ -687,25 +564,24 @@
       </w:r>
       <w:proofErr w:type="gramEnd"/>
       <w:r>
-        <w:t xml:space="preserve"> great. And this is going to be quite a biased question, but do you feel like </w:t>
-      </w:r>
-      <w:proofErr w:type="spellStart"/>
-      <w:r>
-        <w:t>ggplot</w:t>
-      </w:r>
-      <w:proofErr w:type="spellEnd"/>
-      <w:r>
-        <w:t xml:space="preserve"> or matplotlib would be easier for someone to learn if they had sort of similar R and python experience? </w:t>
-      </w:r>
-    </w:p>
-    <w:p/>
-    <w:p>
-      <w:r>
-        <w:rPr>
-          <w:b/>
-          <w:bCs/>
-        </w:rPr>
-        <w:t xml:space="preserve">Katie </w:t>
+        <w:t xml:space="preserve"> great. And this is going to be quite a biased question, but do you feel like ggplot or matplotlib would be easier for someone to learn if they had sort of similar R and python experience? </w:t>
+      </w:r>
+    </w:p>
+    <w:p/>
+    <w:p>
+      <w:r>
+        <w:rPr>
+          <w:b/>
+          <w:bCs/>
+        </w:rPr>
+        <w:t>Nikoleta</w:t>
+      </w:r>
+      <w:r>
+        <w:rPr>
+          <w:b/>
+          <w:bCs/>
+        </w:rPr>
+        <w:t xml:space="preserve"> </w:t>
       </w:r>
       <w:r>
         <w:rPr>
@@ -714,10 +590,7 @@
         <w:t xml:space="preserve">[00:06:40] </w:t>
       </w:r>
       <w:r>
-        <w:t xml:space="preserve">Yes, I </w:t>
-      </w:r>
-      <w:r>
-        <w:t xml:space="preserve">am biased as in I find- I find Python to be more readable, also, as a person whose English is not the first language, I find Python to be more readable. </w:t>
+        <w:t xml:space="preserve">Yes, I am biased as in I find- I find Python to be more readable, also, as a person whose English is not the first language, I find Python to be more readable. </w:t>
       </w:r>
       <w:proofErr w:type="gramStart"/>
       <w:r>
@@ -725,10 +598,7 @@
       </w:r>
       <w:proofErr w:type="gramEnd"/>
       <w:r>
-        <w:t xml:space="preserve"> for any beginner starting something, I would say that Python, in my opinion, is slightly easier. Now</w:t>
-      </w:r>
-      <w:r>
-        <w:t xml:space="preserve">, </w:t>
+        <w:t xml:space="preserve"> for any beginner starting something, I would say that Python, in my opinion, is slightly easier. Now, </w:t>
       </w:r>
       <w:proofErr w:type="gramStart"/>
       <w:r>
@@ -760,21 +630,12 @@
     </w:p>
     <w:p/>
     <w:p>
-      <w:proofErr w:type="spellStart"/>
-      <w:r>
-        <w:rPr>
-          <w:b/>
-          <w:bCs/>
-        </w:rPr>
-        <w:t>Nikoletta</w:t>
-      </w:r>
-      <w:proofErr w:type="spellEnd"/>
-      <w:r>
-        <w:rPr>
-          <w:b/>
-          <w:bCs/>
-        </w:rPr>
-        <w:t xml:space="preserve"> </w:t>
+      <w:r>
+        <w:rPr>
+          <w:b/>
+          <w:bCs/>
+        </w:rPr>
+        <w:t xml:space="preserve">Nikoleta </w:t>
       </w:r>
       <w:r>
         <w:rPr>
@@ -791,15 +652,7 @@
       </w:r>
       <w:proofErr w:type="gramEnd"/>
       <w:r>
-        <w:t xml:space="preserve"> very clear, right? You have the </w:t>
-      </w:r>
-      <w:proofErr w:type="spellStart"/>
-      <w:r>
-        <w:t>plt</w:t>
-      </w:r>
-      <w:proofErr w:type="spellEnd"/>
-      <w:r>
-        <w:t xml:space="preserve"> dot or figure axis as each command and you know what </w:t>
+        <w:t xml:space="preserve"> very clear, right? You have the plt dot or figure axis as each command and you know what </w:t>
       </w:r>
       <w:proofErr w:type="gramStart"/>
       <w:r>
@@ -807,10 +660,7 @@
       </w:r>
       <w:proofErr w:type="gramEnd"/>
       <w:r>
-        <w:t xml:space="preserve"> doing where in R you have </w:t>
-      </w:r>
-      <w:r>
-        <w:t xml:space="preserve">these weird plusses and, weird. </w:t>
+        <w:t xml:space="preserve"> doing where in R you have these weird plusses and, weird. </w:t>
       </w:r>
     </w:p>
     <w:p/>
@@ -834,21 +684,12 @@
     </w:p>
     <w:p/>
     <w:p>
-      <w:proofErr w:type="spellStart"/>
-      <w:r>
-        <w:rPr>
-          <w:b/>
-          <w:bCs/>
-        </w:rPr>
-        <w:t>Nikoletta</w:t>
-      </w:r>
-      <w:proofErr w:type="spellEnd"/>
-      <w:r>
-        <w:rPr>
-          <w:b/>
-          <w:bCs/>
-        </w:rPr>
-        <w:t xml:space="preserve"> </w:t>
+      <w:r>
+        <w:rPr>
+          <w:b/>
+          <w:bCs/>
+        </w:rPr>
+        <w:t xml:space="preserve">Nikoleta </w:t>
       </w:r>
       <w:r>
         <w:rPr>
@@ -881,37 +722,17 @@
       </w:r>
       <w:proofErr w:type="gramEnd"/>
       <w:r>
-        <w:t xml:space="preserve"> I guess cause with </w:t>
-      </w:r>
-      <w:proofErr w:type="spellStart"/>
-      <w:r>
-        <w:t>ggplot</w:t>
-      </w:r>
-      <w:proofErr w:type="spellEnd"/>
-      <w:r>
-        <w:t xml:space="preserve"> you kind of, again Vince was saying</w:t>
-      </w:r>
-      <w:r>
-        <w:t xml:space="preserve"> you've got the whole- you have to learn the whole grammar of graphics and stuff, and whatever. </w:t>
-      </w:r>
-    </w:p>
-    <w:p/>
-    <w:p>
-      <w:proofErr w:type="spellStart"/>
-      <w:r>
-        <w:rPr>
-          <w:b/>
-          <w:bCs/>
-        </w:rPr>
-        <w:t>Nikoletta</w:t>
-      </w:r>
-      <w:proofErr w:type="spellEnd"/>
-      <w:r>
-        <w:rPr>
-          <w:b/>
-          <w:bCs/>
-        </w:rPr>
-        <w:t xml:space="preserve"> </w:t>
+        <w:t xml:space="preserve"> I guess cause with ggplot you kind of, again Vince was saying you've got the whole- you have to learn the whole grammar of graphics and stuff, and whatever. </w:t>
+      </w:r>
+    </w:p>
+    <w:p/>
+    <w:p>
+      <w:r>
+        <w:rPr>
+          <w:b/>
+          <w:bCs/>
+        </w:rPr>
+        <w:t xml:space="preserve">Nikoleta </w:t>
       </w:r>
       <w:r>
         <w:rPr>
@@ -944,15 +765,13 @@
     </w:p>
     <w:p/>
     <w:p>
-      <w:proofErr w:type="spellStart"/>
-      <w:r>
-        <w:rPr>
-          <w:b/>
-          <w:bCs/>
-        </w:rPr>
-        <w:t>Nikoletta</w:t>
-      </w:r>
-      <w:proofErr w:type="spellEnd"/>
+      <w:r>
+        <w:rPr>
+          <w:b/>
+          <w:bCs/>
+        </w:rPr>
+        <w:t>Nikoleta</w:t>
+      </w:r>
       <w:r>
         <w:rPr>
           <w:b/>
@@ -967,18 +786,13 @@
         <w:t xml:space="preserve">[00:07:44] </w:t>
       </w:r>
       <w:r>
-        <w:t xml:space="preserve">All the </w:t>
-      </w:r>
-      <w:proofErr w:type="spellStart"/>
-      <w:r>
-        <w:t>pulsses</w:t>
-      </w:r>
-      <w:proofErr w:type="spellEnd"/>
-      <w:r>
-        <w:t xml:space="preserve"> are weird as well, yeah. And I </w:t>
-      </w:r>
-      <w:r>
-        <w:t xml:space="preserve">guess you </w:t>
+        <w:t>All the p</w:t>
+      </w:r>
+      <w:r>
+        <w:t>lu</w:t>
+      </w:r>
+      <w:r>
+        <w:t xml:space="preserve">sses are weird as well, yeah. And I guess you </w:t>
       </w:r>
       <w:proofErr w:type="gramStart"/>
       <w:r>
@@ -986,23 +800,7 @@
       </w:r>
       <w:proofErr w:type="gramEnd"/>
       <w:r>
-        <w:t xml:space="preserve"> necessarily see- so the way that I'm set up, so right now I have bar plot 1 in both languages in front of me. And Fantastic, like, I understand that </w:t>
-      </w:r>
-      <w:proofErr w:type="spellStart"/>
-      <w:r>
-        <w:t>geom_bar</w:t>
-      </w:r>
-      <w:proofErr w:type="spellEnd"/>
-      <w:r>
-        <w:t xml:space="preserve"> is under </w:t>
-      </w:r>
-      <w:proofErr w:type="spellStart"/>
-      <w:r>
-        <w:t>ggplot</w:t>
-      </w:r>
-      <w:proofErr w:type="spellEnd"/>
-      <w:r>
-        <w:t xml:space="preserve">, so it </w:t>
+        <w:t xml:space="preserve"> necessarily see- so the way that I'm set up, so right now I have bar plot 1 in both languages in front of me. And Fantastic, like, I understand that geom_bar is under ggplot, so it </w:t>
       </w:r>
       <w:proofErr w:type="gramStart"/>
       <w:r>
@@ -1010,38 +808,11 @@
       </w:r>
       <w:proofErr w:type="gramEnd"/>
       <w:r>
-        <w:t xml:space="preserve"> be part of </w:t>
-      </w:r>
-      <w:proofErr w:type="spellStart"/>
-      <w:r>
-        <w:t>ggplot</w:t>
-      </w:r>
-      <w:proofErr w:type="spellEnd"/>
-      <w:r>
-        <w:t>, but apart from the fact that it's</w:t>
-      </w:r>
-      <w:r>
-        <w:t xml:space="preserve"> underneath it, there's no other </w:t>
+        <w:t xml:space="preserve"> be part of ggplot, but apart from the fact that it's underneath it, there's no other </w:t>
       </w:r>
       <w:r>
         <w:lastRenderedPageBreak/>
-        <w:t xml:space="preserve">indication that it's part of </w:t>
-      </w:r>
-      <w:proofErr w:type="spellStart"/>
-      <w:r>
-        <w:t>ggplot</w:t>
-      </w:r>
-      <w:proofErr w:type="spellEnd"/>
-      <w:r>
-        <w:t xml:space="preserve"> plot where with the Python code, I can see that is part of the </w:t>
-      </w:r>
-      <w:proofErr w:type="spellStart"/>
-      <w:r>
-        <w:t>plt</w:t>
-      </w:r>
-      <w:proofErr w:type="spellEnd"/>
-      <w:r>
-        <w:t xml:space="preserve"> library. You know, no library, but you know what I mean. </w:t>
+        <w:t xml:space="preserve">indication that it's part of ggplot plot where with the Python code, I can see that is part of the plt library. You know, no library, but you know what I mean. </w:t>
       </w:r>
       <w:proofErr w:type="gramStart"/>
       <w:r>
@@ -1049,10 +820,7 @@
       </w:r>
       <w:proofErr w:type="gramEnd"/>
       <w:r>
-        <w:t xml:space="preserve"> after that plotting instance, and I'm like ah, OK,</w:t>
-      </w:r>
-      <w:r>
-        <w:t xml:space="preserve"> well. </w:t>
+        <w:t xml:space="preserve"> after that plotting instance, and I'm like ah, OK, well. </w:t>
       </w:r>
     </w:p>
     <w:p/>
@@ -1084,15 +852,13 @@
     </w:p>
     <w:p/>
     <w:p>
-      <w:proofErr w:type="spellStart"/>
-      <w:r>
-        <w:rPr>
-          <w:b/>
-          <w:bCs/>
-        </w:rPr>
-        <w:t>Nikoletta</w:t>
-      </w:r>
-      <w:proofErr w:type="spellEnd"/>
+      <w:r>
+        <w:rPr>
+          <w:b/>
+          <w:bCs/>
+        </w:rPr>
+        <w:t>Nikoleta</w:t>
+      </w:r>
       <w:r>
         <w:rPr>
           <w:b/>
@@ -1139,13 +905,7 @@
         <w:rPr>
           <w:color w:val="666666"/>
         </w:rPr>
-        <w:t>[00:08</w:t>
-      </w:r>
-      <w:r>
-        <w:rPr>
-          <w:color w:val="666666"/>
-        </w:rPr>
-        <w:t xml:space="preserve">:38] </w:t>
+        <w:t xml:space="preserve">[00:08:38] </w:t>
       </w:r>
       <w:r>
         <w:t xml:space="preserve">Um, </w:t>
@@ -1164,10 +924,7 @@
       </w:r>
       <w:proofErr w:type="gramEnd"/>
       <w:r>
-        <w:t xml:space="preserve"> this is just to </w:t>
-      </w:r>
-      <w:r>
-        <w:t xml:space="preserve">sort of just the default, well, not default. Sort of like control scale so that I have done nothing to alter scales on this one. Um, and </w:t>
+        <w:t xml:space="preserve"> this is just to sort of just the default, well, not default. Sort of like control scale so that I have done nothing to alter scales on this one. Um, and </w:t>
       </w:r>
       <w:proofErr w:type="gramStart"/>
       <w:r>
@@ -1175,23 +932,18 @@
       </w:r>
       <w:proofErr w:type="gramEnd"/>
       <w:r>
-        <w:t xml:space="preserve"> tried to sort of other than altering the scales in the plots tried to sort of keep them as close to sort of like, </w:t>
-      </w:r>
-      <w:r>
-        <w:t xml:space="preserve">I don't know, default as possible. </w:t>
-      </w:r>
-    </w:p>
-    <w:p/>
-    <w:p>
-      <w:proofErr w:type="spellStart"/>
-      <w:r>
-        <w:rPr>
-          <w:b/>
-          <w:bCs/>
-        </w:rPr>
-        <w:t>Nikoletta</w:t>
-      </w:r>
-      <w:proofErr w:type="spellEnd"/>
+        <w:t xml:space="preserve"> tried to sort of other than altering the scales in the plots tried to sort of keep them as close to sort of like, I don't know, default as possible. </w:t>
+      </w:r>
+    </w:p>
+    <w:p/>
+    <w:p>
+      <w:r>
+        <w:rPr>
+          <w:b/>
+          <w:bCs/>
+        </w:rPr>
+        <w:t>Nikoleta</w:t>
+      </w:r>
       <w:r>
         <w:rPr>
           <w:b/>
@@ -1206,10 +958,7 @@
         <w:t xml:space="preserve">[00:09:21] </w:t>
       </w:r>
       <w:r>
-        <w:t xml:space="preserve">Yes, makes sense. OK, I think a lot of people would argue that the plot on the left looks more beautiful, OK? I personally argue the I would- for my publication I would probably use the plot on the </w:t>
-      </w:r>
-      <w:r>
-        <w:t xml:space="preserve">right just because the bar plots are not elevated. </w:t>
+        <w:t xml:space="preserve">Yes, makes sense. OK, I think a lot of people would argue that the plot on the left looks more beautiful, OK? I personally argue the I would- for my publication I would probably use the plot on the right just because the bar plots are not elevated. </w:t>
       </w:r>
       <w:proofErr w:type="gramStart"/>
       <w:r>
@@ -1241,15 +990,13 @@
     </w:p>
     <w:p/>
     <w:p>
-      <w:proofErr w:type="spellStart"/>
-      <w:r>
-        <w:rPr>
-          <w:b/>
-          <w:bCs/>
-        </w:rPr>
-        <w:t>Nikoletta</w:t>
-      </w:r>
-      <w:proofErr w:type="spellEnd"/>
+      <w:r>
+        <w:rPr>
+          <w:b/>
+          <w:bCs/>
+        </w:rPr>
+        <w:t>Nikoleta</w:t>
+      </w:r>
       <w:r>
         <w:rPr>
           <w:b/>
@@ -1312,15 +1059,13 @@
     </w:p>
     <w:p/>
     <w:p>
-      <w:proofErr w:type="spellStart"/>
-      <w:r>
-        <w:rPr>
-          <w:b/>
-          <w:bCs/>
-        </w:rPr>
-        <w:t>Nikoletta</w:t>
-      </w:r>
-      <w:proofErr w:type="spellEnd"/>
+      <w:r>
+        <w:rPr>
+          <w:b/>
+          <w:bCs/>
+        </w:rPr>
+        <w:t>Nikoleta</w:t>
+      </w:r>
       <w:r>
         <w:rPr>
           <w:b/>
@@ -1338,13 +1083,7 @@
         <w:rPr>
           <w:strike/>
         </w:rPr>
-        <w:t>That's okay, no worrie</w:t>
-      </w:r>
-      <w:r>
-        <w:rPr>
-          <w:strike/>
-        </w:rPr>
-        <w:t xml:space="preserve">s. Someone is using Windows, what? </w:t>
+        <w:t xml:space="preserve">That's okay, no worries. Someone is using Windows, what? </w:t>
       </w:r>
       <w:proofErr w:type="gramStart"/>
       <w:r>
@@ -1385,15 +1124,13 @@
     </w:p>
     <w:p/>
     <w:p>
-      <w:proofErr w:type="spellStart"/>
-      <w:r>
-        <w:rPr>
-          <w:b/>
-          <w:bCs/>
-        </w:rPr>
-        <w:t>Nikoletta</w:t>
-      </w:r>
-      <w:proofErr w:type="spellEnd"/>
+      <w:r>
+        <w:rPr>
+          <w:b/>
+          <w:bCs/>
+        </w:rPr>
+        <w:t>Nikoleta</w:t>
+      </w:r>
       <w:r>
         <w:rPr>
           <w:b/>
@@ -1460,15 +1197,13 @@
     </w:p>
     <w:p/>
     <w:p>
-      <w:proofErr w:type="spellStart"/>
-      <w:r>
-        <w:rPr>
-          <w:b/>
-          <w:bCs/>
-        </w:rPr>
-        <w:t>Nikoletta</w:t>
-      </w:r>
-      <w:proofErr w:type="spellEnd"/>
+      <w:r>
+        <w:rPr>
+          <w:b/>
+          <w:bCs/>
+        </w:rPr>
+        <w:t>Nikoleta</w:t>
+      </w:r>
       <w:r>
         <w:rPr>
           <w:b/>
@@ -1486,21 +1221,7 @@
         <w:rPr>
           <w:strike/>
         </w:rPr>
-        <w:t xml:space="preserve">Not even the </w:t>
-      </w:r>
-      <w:proofErr w:type="spellStart"/>
-      <w:r>
-        <w:rPr>
-          <w:strike/>
-        </w:rPr>
-        <w:t>linux</w:t>
-      </w:r>
-      <w:proofErr w:type="spellEnd"/>
-      <w:r>
-        <w:rPr>
-          <w:strike/>
-        </w:rPr>
-        <w:t xml:space="preserve"> thing, Vince </w:t>
+        <w:t xml:space="preserve">Not even the linux thing, Vince </w:t>
       </w:r>
       <w:proofErr w:type="gramStart"/>
       <w:r>
@@ -1555,15 +1276,13 @@
     </w:p>
     <w:p/>
     <w:p>
-      <w:proofErr w:type="spellStart"/>
-      <w:r>
-        <w:rPr>
-          <w:b/>
-          <w:bCs/>
-        </w:rPr>
-        <w:t>Nikoletta</w:t>
-      </w:r>
-      <w:proofErr w:type="spellEnd"/>
+      <w:r>
+        <w:rPr>
+          <w:b/>
+          <w:bCs/>
+        </w:rPr>
+        <w:t>Nikoleta</w:t>
+      </w:r>
       <w:r>
         <w:rPr>
           <w:b/>
@@ -1611,13 +1330,7 @@
         <w:rPr>
           <w:color w:val="666666"/>
         </w:rPr>
-        <w:t>[00:10:49</w:t>
-      </w:r>
-      <w:r>
-        <w:rPr>
-          <w:color w:val="666666"/>
-        </w:rPr>
-        <w:t xml:space="preserve">] </w:t>
+        <w:t xml:space="preserve">[00:10:49] </w:t>
       </w:r>
       <w:r>
         <w:rPr>
@@ -1642,15 +1355,13 @@
     </w:p>
     <w:p/>
     <w:p>
-      <w:proofErr w:type="spellStart"/>
-      <w:r>
-        <w:rPr>
-          <w:b/>
-          <w:bCs/>
-        </w:rPr>
-        <w:t>Nikoletta</w:t>
-      </w:r>
-      <w:proofErr w:type="spellEnd"/>
+      <w:r>
+        <w:rPr>
+          <w:b/>
+          <w:bCs/>
+        </w:rPr>
+        <w:t>Nikoleta</w:t>
+      </w:r>
       <w:r>
         <w:rPr>
           <w:b/>
@@ -1724,22 +1435,13 @@
     </w:p>
     <w:p/>
     <w:p>
-      <w:proofErr w:type="spellStart"/>
-      <w:r>
-        <w:rPr>
-          <w:b/>
-          <w:bCs/>
-        </w:rPr>
-        <w:t>Niko</w:t>
-      </w:r>
-      <w:r>
-        <w:rPr>
-          <w:b/>
-          <w:bCs/>
-        </w:rPr>
-        <w:t>letta</w:t>
-      </w:r>
-      <w:proofErr w:type="spellEnd"/>
+      <w:r>
+        <w:rPr>
+          <w:b/>
+          <w:bCs/>
+        </w:rPr>
+        <w:t>Nikoleta</w:t>
+      </w:r>
       <w:r>
         <w:rPr>
           <w:b/>
@@ -1812,15 +1514,13 @@
     </w:p>
     <w:p/>
     <w:p>
-      <w:proofErr w:type="spellStart"/>
-      <w:r>
-        <w:rPr>
-          <w:b/>
-          <w:bCs/>
-        </w:rPr>
-        <w:t>Nikoletta</w:t>
-      </w:r>
-      <w:proofErr w:type="spellEnd"/>
+      <w:r>
+        <w:rPr>
+          <w:b/>
+          <w:bCs/>
+        </w:rPr>
+        <w:t>Nikoleta</w:t>
+      </w:r>
       <w:r>
         <w:rPr>
           <w:b/>
@@ -1870,10 +1570,7 @@
       </w:r>
       <w:proofErr w:type="gramEnd"/>
       <w:r>
-        <w:t xml:space="preserve"> both- </w:t>
-      </w:r>
-      <w:r>
-        <w:t xml:space="preserve">they both use a logarithmic scale. Um, yeah again, I </w:t>
+        <w:t xml:space="preserve"> both- they both use a logarithmic scale. Um, yeah again, I </w:t>
       </w:r>
       <w:proofErr w:type="gramStart"/>
       <w:r>
@@ -1894,33 +1591,25 @@
     </w:p>
     <w:p/>
     <w:p>
-      <w:proofErr w:type="spellStart"/>
-      <w:r>
-        <w:rPr>
-          <w:b/>
-          <w:bCs/>
-        </w:rPr>
-        <w:t>Nikoletta</w:t>
-      </w:r>
-      <w:proofErr w:type="spellEnd"/>
-      <w:r>
-        <w:rPr>
-          <w:b/>
-          <w:bCs/>
-        </w:rPr>
-        <w:t xml:space="preserve"> </w:t>
-      </w:r>
-      <w:r>
-        <w:rPr>
-          <w:color w:val="666666"/>
-        </w:rPr>
-        <w:t>[00:1</w:t>
-      </w:r>
-      <w:r>
-        <w:rPr>
-          <w:color w:val="666666"/>
-        </w:rPr>
-        <w:t xml:space="preserve">1:42] </w:t>
+      <w:r>
+        <w:rPr>
+          <w:b/>
+          <w:bCs/>
+        </w:rPr>
+        <w:t>Nikoleta</w:t>
+      </w:r>
+      <w:r>
+        <w:rPr>
+          <w:b/>
+          <w:bCs/>
+        </w:rPr>
+        <w:t xml:space="preserve"> </w:t>
+      </w:r>
+      <w:r>
+        <w:rPr>
+          <w:color w:val="666666"/>
+        </w:rPr>
+        <w:t xml:space="preserve">[00:11:42] </w:t>
       </w:r>
       <w:r>
         <w:t xml:space="preserve">OK, then the plot to the left. I think the plot to the right at least needed some sort of explanation, that is the logarithmic of, so yeah. </w:t>
@@ -1931,10 +1620,7 @@
       </w:r>
       <w:proofErr w:type="gramEnd"/>
       <w:r>
-        <w:t xml:space="preserve"> if these the standard that it returns I think you know for purpose of corrections, I think the left one on </w:t>
-      </w:r>
-      <w:r>
-        <w:t xml:space="preserve">these in this case. </w:t>
+        <w:t xml:space="preserve"> if these the standard that it returns I think you know for purpose of corrections, I think the left one on these in this case. </w:t>
       </w:r>
     </w:p>
     <w:p/>
@@ -1958,15 +1644,13 @@
     </w:p>
     <w:p/>
     <w:p>
-      <w:proofErr w:type="spellStart"/>
-      <w:r>
-        <w:rPr>
-          <w:b/>
-          <w:bCs/>
-        </w:rPr>
-        <w:t>Nikoletta</w:t>
-      </w:r>
-      <w:proofErr w:type="spellEnd"/>
+      <w:r>
+        <w:rPr>
+          <w:b/>
+          <w:bCs/>
+        </w:rPr>
+        <w:t>Nikoleta</w:t>
+      </w:r>
       <w:r>
         <w:rPr>
           <w:b/>
@@ -2005,15 +1689,13 @@
     </w:p>
     <w:p/>
     <w:p>
-      <w:proofErr w:type="spellStart"/>
-      <w:r>
-        <w:rPr>
-          <w:b/>
-          <w:bCs/>
-        </w:rPr>
-        <w:t>Nikoletta</w:t>
-      </w:r>
-      <w:proofErr w:type="spellEnd"/>
+      <w:r>
+        <w:rPr>
+          <w:b/>
+          <w:bCs/>
+        </w:rPr>
+        <w:t>Nikoleta</w:t>
+      </w:r>
       <w:r>
         <w:rPr>
           <w:b/>
@@ -2028,10 +1710,7 @@
         <w:t xml:space="preserve">[00:12:02] </w:t>
       </w:r>
       <w:r>
-        <w:t xml:space="preserve">And now they start from one right before they start from zero, and if you put those two plots next to </w:t>
-      </w:r>
-      <w:r>
-        <w:t xml:space="preserve">each other, it would have been so confusing. </w:t>
+        <w:t xml:space="preserve">And now they start from one right before they start from zero, and if you put those two plots next to each other, it would have been so confusing. </w:t>
       </w:r>
     </w:p>
     <w:p/>
@@ -2050,15 +1729,7 @@
         <w:t xml:space="preserve">[00:12:16] </w:t>
       </w:r>
       <w:r>
-        <w:t xml:space="preserve">So this one did- this one particularly </w:t>
-      </w:r>
-      <w:proofErr w:type="spellStart"/>
-      <w:r>
-        <w:t>confuseda</w:t>
-      </w:r>
-      <w:proofErr w:type="spellEnd"/>
-      <w:r>
-        <w:t xml:space="preserve"> lot of people in the survey, </w:t>
+        <w:t xml:space="preserve">So this one did- this one particularly confuseda lot of people in the survey, </w:t>
       </w:r>
       <w:proofErr w:type="gramStart"/>
       <w:r>
@@ -2066,23 +1737,18 @@
       </w:r>
       <w:proofErr w:type="gramEnd"/>
       <w:r>
-        <w:t xml:space="preserve"> done some initial analysis. And I think some people have just written, 'I don't know', instead of like a numb</w:t>
-      </w:r>
-      <w:r>
-        <w:t xml:space="preserve">er, which is interesting. </w:t>
-      </w:r>
-    </w:p>
-    <w:p/>
-    <w:p>
-      <w:proofErr w:type="spellStart"/>
-      <w:r>
-        <w:rPr>
-          <w:b/>
-          <w:bCs/>
-        </w:rPr>
-        <w:t>Nikoletta</w:t>
-      </w:r>
-      <w:proofErr w:type="spellEnd"/>
+        <w:t xml:space="preserve"> done some initial analysis. And I think some people have just written, 'I don't know', instead of like a number, which is interesting. </w:t>
+      </w:r>
+    </w:p>
+    <w:p/>
+    <w:p>
+      <w:r>
+        <w:rPr>
+          <w:b/>
+          <w:bCs/>
+        </w:rPr>
+        <w:t>Nikoleta</w:t>
+      </w:r>
       <w:r>
         <w:rPr>
           <w:b/>
@@ -2124,18 +1790,7 @@
         <w:t xml:space="preserve">[00:12:35] </w:t>
       </w:r>
       <w:r>
-        <w:t>Exactly. And just kind of like a final thing. How much freedom do you think ea</w:t>
-      </w:r>
-      <w:r>
-        <w:t xml:space="preserve">ch language allows for sort of like </w:t>
-      </w:r>
-      <w:proofErr w:type="spellStart"/>
-      <w:r>
-        <w:t>customisation</w:t>
-      </w:r>
-      <w:proofErr w:type="spellEnd"/>
-      <w:r>
-        <w:t xml:space="preserve"> of features and sort </w:t>
+        <w:t xml:space="preserve">Exactly. And just kind of like a final thing. How much freedom do you think each language allows for sort of like customisation of features and sort </w:t>
       </w:r>
       <w:proofErr w:type="gramStart"/>
       <w:r>
@@ -2148,15 +1803,13 @@
     </w:p>
     <w:p/>
     <w:p>
-      <w:proofErr w:type="spellStart"/>
-      <w:r>
-        <w:rPr>
-          <w:b/>
-          <w:bCs/>
-        </w:rPr>
-        <w:t>Nikoletta</w:t>
-      </w:r>
-      <w:proofErr w:type="spellEnd"/>
+      <w:r>
+        <w:rPr>
+          <w:b/>
+          <w:bCs/>
+        </w:rPr>
+        <w:t>Nikoleta</w:t>
+      </w:r>
       <w:r>
         <w:rPr>
           <w:b/>
@@ -2187,10 +1840,7 @@
       </w:r>
       <w:proofErr w:type="gramEnd"/>
       <w:r>
-        <w:t xml:space="preserve"> language, so I think a lot of course, I guess you would need a more- if you want to use the f</w:t>
-      </w:r>
-      <w:r>
-        <w:t xml:space="preserve">eatures that are there, fine, you can do it as a user. But if you were meant to implement something, maybe you would need a bit to be more comfortable with coding. So maybe a beginner </w:t>
+        <w:t xml:space="preserve"> language, so I think a lot of course, I guess you would need a more- if you want to use the features that are there, fine, you can do it as a user. But if you were meant to implement something, maybe you would need a bit to be more comfortable with coding. So maybe a beginner </w:t>
       </w:r>
       <w:proofErr w:type="gramStart"/>
       <w:r>
@@ -2198,10 +1848,7 @@
       </w:r>
       <w:proofErr w:type="gramEnd"/>
       <w:r>
-        <w:t xml:space="preserve"> be there. But given that you know, you have some knowledge, I t</w:t>
-      </w:r>
-      <w:r>
-        <w:t xml:space="preserve">hink </w:t>
+        <w:t xml:space="preserve"> be there. But given that you know, you have some knowledge, I think </w:t>
       </w:r>
       <w:proofErr w:type="gramStart"/>
       <w:r>
@@ -2233,15 +1880,13 @@
     </w:p>
     <w:p/>
     <w:p>
-      <w:proofErr w:type="spellStart"/>
-      <w:r>
-        <w:rPr>
-          <w:b/>
-          <w:bCs/>
-        </w:rPr>
-        <w:t>Nikoletta</w:t>
-      </w:r>
-      <w:proofErr w:type="spellEnd"/>
+      <w:r>
+        <w:rPr>
+          <w:b/>
+          <w:bCs/>
+        </w:rPr>
+        <w:t>Nikoleta</w:t>
+      </w:r>
       <w:r>
         <w:rPr>
           <w:b/>
@@ -2256,18 +1901,7 @@
         <w:t xml:space="preserve">[00:13:31] </w:t>
       </w:r>
       <w:r>
-        <w:t xml:space="preserve">So, I </w:t>
-      </w:r>
-      <w:proofErr w:type="spellStart"/>
-      <w:r>
-        <w:t>wanna</w:t>
-      </w:r>
-      <w:proofErr w:type="spellEnd"/>
-      <w:r>
-        <w:t xml:space="preserve"> argue, I know a lot of people, a lot of people that I know that are not very good at coding, whatever that means. No, are not very good at software developmen</w:t>
-      </w:r>
-      <w:r>
-        <w:t xml:space="preserve">t, use R a lot and </w:t>
+        <w:t xml:space="preserve">So, I wanna argue, I know a lot of people, a lot of people that I know that are not very good at coding, whatever that means. No, are not very good at software development, use R a lot and </w:t>
       </w:r>
       <w:proofErr w:type="gramStart"/>
       <w:r>
@@ -2308,15 +1942,13 @@
     </w:p>
     <w:p/>
     <w:p>
-      <w:proofErr w:type="spellStart"/>
-      <w:r>
-        <w:rPr>
-          <w:b/>
-          <w:bCs/>
-        </w:rPr>
-        <w:t>Nikoletta</w:t>
-      </w:r>
-      <w:proofErr w:type="spellEnd"/>
+      <w:r>
+        <w:rPr>
+          <w:b/>
+          <w:bCs/>
+        </w:rPr>
+        <w:t>Nikoleta</w:t>
+      </w:r>
       <w:r>
         <w:rPr>
           <w:b/>
@@ -2339,10 +1971,7 @@
       </w:r>
       <w:proofErr w:type="gramEnd"/>
       <w:r>
-        <w:t xml:space="preserve"> know why that is so </w:t>
-      </w:r>
-      <w:r>
-        <w:t xml:space="preserve">because I again, I don't know that much about R. In Python if I want to change something, I feel like I am comfortable to do it, so I </w:t>
+        <w:t xml:space="preserve"> know why that is so because I again, I don't know that much about R. In Python if I want to change something, I feel like I am comfortable to do it, so I </w:t>
       </w:r>
       <w:proofErr w:type="gramStart"/>
       <w:r>
@@ -2350,18 +1979,7 @@
       </w:r>
       <w:proofErr w:type="gramEnd"/>
       <w:r>
-        <w:t xml:space="preserve"> think is impossible, which is good, where if we're talking about other languages like matplotlib for like </w:t>
-      </w:r>
-      <w:proofErr w:type="spellStart"/>
-      <w:r>
-        <w:t>Matlab</w:t>
-      </w:r>
-      <w:proofErr w:type="spellEnd"/>
-      <w:r>
-        <w:t>. Th</w:t>
-      </w:r>
-      <w:r>
-        <w:t xml:space="preserve">at are not open source an issue. </w:t>
+        <w:t xml:space="preserve"> think is impossible, which is good, where if we're talking about other languages like matplotlib for like Matlab. That are not open source an issue. </w:t>
       </w:r>
       <w:proofErr w:type="gramStart"/>
       <w:r>
@@ -2396,10 +2014,7 @@
         <w:t xml:space="preserve">[00:14:31] </w:t>
       </w:r>
       <w:r>
-        <w:t>Yeah. And have you got an</w:t>
-      </w:r>
-      <w:r>
-        <w:t xml:space="preserve">y sort of like final comments that </w:t>
+        <w:t xml:space="preserve">Yeah. And have you got any sort of like final comments that </w:t>
       </w:r>
       <w:proofErr w:type="gramStart"/>
       <w:r>
@@ -2412,15 +2027,13 @@
     </w:p>
     <w:p/>
     <w:p>
-      <w:proofErr w:type="spellStart"/>
-      <w:r>
-        <w:rPr>
-          <w:b/>
-          <w:bCs/>
-        </w:rPr>
-        <w:t>Nikoletta</w:t>
-      </w:r>
-      <w:proofErr w:type="spellEnd"/>
+      <w:r>
+        <w:rPr>
+          <w:b/>
+          <w:bCs/>
+        </w:rPr>
+        <w:t>Nikoleta</w:t>
+      </w:r>
       <w:r>
         <w:rPr>
           <w:b/>
@@ -2443,10 +2056,7 @@
       </w:r>
       <w:proofErr w:type="gramEnd"/>
       <w:r>
-        <w:t xml:space="preserve"> funny for some plots how so, bar plot 2, right, the Python code is way smaller than the R code, but then for</w:t>
-      </w:r>
-      <w:r>
-        <w:t xml:space="preserve"> bar plot, ay like, three, the opposite happens. I think </w:t>
+        <w:t xml:space="preserve"> funny for some plots how so, bar plot 2, right, the Python code is way smaller than the R code, but then for bar plot, ay like, three, the opposite happens. I think </w:t>
       </w:r>
       <w:proofErr w:type="gramStart"/>
       <w:r>
@@ -2478,15 +2088,13 @@
     </w:p>
     <w:p/>
     <w:p>
-      <w:proofErr w:type="spellStart"/>
-      <w:r>
-        <w:rPr>
-          <w:b/>
-          <w:bCs/>
-        </w:rPr>
-        <w:t>Nikoletta</w:t>
-      </w:r>
-      <w:proofErr w:type="spellEnd"/>
+      <w:r>
+        <w:rPr>
+          <w:b/>
+          <w:bCs/>
+        </w:rPr>
+        <w:t>Nikoleta</w:t>
+      </w:r>
       <w:r>
         <w:rPr>
           <w:b/>
@@ -2501,10 +2109,7 @@
         <w:t xml:space="preserve">[00:15:22] </w:t>
       </w:r>
       <w:r>
-        <w:t>I think that's fun</w:t>
-      </w:r>
-      <w:r>
-        <w:t xml:space="preserve">ny little thing as in, alright, so it's </w:t>
+        <w:t xml:space="preserve">I think that's funny little thing as in, alright, so it's </w:t>
       </w:r>
       <w:proofErr w:type="gramStart"/>
       <w:r>
@@ -2530,44 +2135,31 @@
         </w:rPr>
         <w:t xml:space="preserve">[00:15:35] </w:t>
       </w:r>
-      <w:proofErr w:type="spellStart"/>
-      <w:r>
-        <w:t>OYeah</w:t>
-      </w:r>
-      <w:proofErr w:type="spellEnd"/>
-      <w:r>
-        <w:t>, obviously that could also be down to sort of like my um-</w:t>
-      </w:r>
-    </w:p>
-    <w:p/>
-    <w:p>
-      <w:proofErr w:type="spellStart"/>
-      <w:r>
-        <w:rPr>
-          <w:b/>
-          <w:bCs/>
-        </w:rPr>
-        <w:t>Nikoletta</w:t>
-      </w:r>
-      <w:proofErr w:type="spellEnd"/>
-      <w:r>
-        <w:rPr>
-          <w:b/>
-          <w:bCs/>
-        </w:rPr>
-        <w:t xml:space="preserve"> </w:t>
-      </w:r>
-      <w:r>
-        <w:rPr>
-          <w:color w:val="666666"/>
-        </w:rPr>
-        <w:t>[00:15:</w:t>
-      </w:r>
-      <w:r>
-        <w:rPr>
-          <w:color w:val="666666"/>
-        </w:rPr>
-        <w:t xml:space="preserve">37] </w:t>
+      <w:r>
+        <w:t>OYeah, obviously that could also be down to sort of like my um-</w:t>
+      </w:r>
+    </w:p>
+    <w:p/>
+    <w:p>
+      <w:r>
+        <w:rPr>
+          <w:b/>
+          <w:bCs/>
+        </w:rPr>
+        <w:t>Nikoleta</w:t>
+      </w:r>
+      <w:r>
+        <w:rPr>
+          <w:b/>
+          <w:bCs/>
+        </w:rPr>
+        <w:t xml:space="preserve"> </w:t>
+      </w:r>
+      <w:r>
+        <w:rPr>
+          <w:color w:val="666666"/>
+        </w:rPr>
+        <w:t xml:space="preserve">[00:15:37] </w:t>
       </w:r>
       <w:r>
         <w:t>The way you write your code?</w:t>
@@ -2597,28 +2189,18 @@
       </w:r>
       <w:proofErr w:type="gramEnd"/>
       <w:r>
-        <w:t xml:space="preserve"> not the most efficient at writing code anyway. Okay yeah, that is </w:t>
-      </w:r>
-      <w:proofErr w:type="spellStart"/>
-      <w:r>
-        <w:t>is</w:t>
-      </w:r>
-      <w:proofErr w:type="spellEnd"/>
-      <w:r>
-        <w:t xml:space="preserve"> interesting. </w:t>
-      </w:r>
-    </w:p>
-    <w:p/>
-    <w:p>
-      <w:proofErr w:type="spellStart"/>
-      <w:r>
-        <w:rPr>
-          <w:b/>
-          <w:bCs/>
-        </w:rPr>
-        <w:t>Nikoletta</w:t>
-      </w:r>
-      <w:proofErr w:type="spellEnd"/>
+        <w:t xml:space="preserve"> not the most efficient at writing code anyway. Okay yeah, that is is interesting. </w:t>
+      </w:r>
+    </w:p>
+    <w:p/>
+    <w:p>
+      <w:r>
+        <w:rPr>
+          <w:b/>
+          <w:bCs/>
+        </w:rPr>
+        <w:t>Nikoleta</w:t>
+      </w:r>
       <w:r>
         <w:rPr>
           <w:b/>
@@ -2633,10 +2215,7 @@
         <w:t xml:space="preserve">[00:15:52] </w:t>
       </w:r>
       <w:r>
-        <w:t xml:space="preserve">But I yeah, I like both languages </w:t>
-      </w:r>
-      <w:r>
-        <w:t xml:space="preserve">and I </w:t>
+        <w:t xml:space="preserve">But I yeah, I like both languages and I </w:t>
       </w:r>
       <w:proofErr w:type="gramStart"/>
       <w:r>
@@ -2644,10 +2223,7 @@
       </w:r>
       <w:proofErr w:type="gramEnd"/>
       <w:r>
-        <w:t xml:space="preserve"> comment on the R aspect too much, but I know it's very beautiful, but I don't know, then again then that's another comment. I guess R comes out with out of the bag more beautiful plots. Beautiful, more appealing to the eye like they look better</w:t>
-      </w:r>
-      <w:r>
-        <w:t xml:space="preserve">. That does not necessarily mean that is a good thing. When </w:t>
+        <w:t xml:space="preserve"> comment on the R aspect too much, but I know it's very beautiful, but I don't know, then again then that's another comment. I guess R comes out with out of the bag more beautiful plots. Beautiful, more appealing to the eye like they look better. That does not necessarily mean that is a good thing. When </w:t>
       </w:r>
       <w:proofErr w:type="gramStart"/>
       <w:r>
@@ -2671,13 +2247,7 @@
         <w:rPr>
           <w:color w:val="666666"/>
         </w:rPr>
-        <w:t>[00</w:t>
-      </w:r>
-      <w:r>
-        <w:rPr>
-          <w:color w:val="666666"/>
-        </w:rPr>
-        <w:t xml:space="preserve">:16:33] </w:t>
+        <w:t xml:space="preserve">[00:16:33] </w:t>
       </w:r>
       <w:r>
         <w:t xml:space="preserve">I guess aesthetics can make it </w:t>
@@ -2693,15 +2263,13 @@
     </w:p>
     <w:p/>
     <w:p>
-      <w:proofErr w:type="spellStart"/>
-      <w:r>
-        <w:rPr>
-          <w:b/>
-          <w:bCs/>
-        </w:rPr>
-        <w:t>Nikoletta</w:t>
-      </w:r>
-      <w:proofErr w:type="spellEnd"/>
+      <w:r>
+        <w:rPr>
+          <w:b/>
+          <w:bCs/>
+        </w:rPr>
+        <w:t>Nikoleta</w:t>
+      </w:r>
       <w:r>
         <w:rPr>
           <w:b/>
@@ -2716,10 +2284,7 @@
         <w:t xml:space="preserve">[00:16:35] </w:t>
       </w:r>
       <w:r>
-        <w:t xml:space="preserve">Yes. The floating right, like if you again, you put the plot in the one started from zero, the one started from one because they were both elevated. You would have thought </w:t>
-      </w:r>
-      <w:r>
-        <w:t xml:space="preserve">that this started from the same point. So, yes, </w:t>
+        <w:t xml:space="preserve">Yes. The floating right, like if you again, you put the plot in the one started from zero, the one started from one because they were both elevated. You would have thought that this started from the same point. So, yes, </w:t>
       </w:r>
       <w:proofErr w:type="gramStart"/>
       <w:r>
@@ -2727,10 +2292,7 @@
       </w:r>
       <w:proofErr w:type="gramEnd"/>
       <w:r>
-        <w:t xml:space="preserve"> a bit more pleasant to the eye out of the bag, right, but if you put care in to do something beautiful matplotlib, I'm sure you can. But again, sometimes being appealing is not the best thing whe</w:t>
-      </w:r>
-      <w:r>
-        <w:t xml:space="preserve">n you are talking about data visualisation. </w:t>
+        <w:t xml:space="preserve"> a bit more pleasant to the eye out of the bag, right, but if you put care in to do something beautiful matplotlib, I'm sure you can. But again, sometimes being appealing is not the best thing when you are talking about data visualisation. </w:t>
       </w:r>
     </w:p>
     <w:p/>
@@ -2765,28 +2327,18 @@
       </w:r>
       <w:proofErr w:type="gramEnd"/>
       <w:r>
-        <w:t xml:space="preserve"> not going to be able to unsee sort of like floating </w:t>
-      </w:r>
-      <w:proofErr w:type="spellStart"/>
-      <w:r>
-        <w:t>ggplot</w:t>
-      </w:r>
-      <w:proofErr w:type="spellEnd"/>
-      <w:r>
-        <w:t xml:space="preserve"> bars. </w:t>
-      </w:r>
-    </w:p>
-    <w:p/>
-    <w:p>
-      <w:proofErr w:type="spellStart"/>
-      <w:r>
-        <w:rPr>
-          <w:b/>
-          <w:bCs/>
-        </w:rPr>
-        <w:t>Nikoletta</w:t>
-      </w:r>
-      <w:proofErr w:type="spellEnd"/>
+        <w:t xml:space="preserve"> not going to be able to unsee sort of like floating ggplot bars. </w:t>
+      </w:r>
+    </w:p>
+    <w:p/>
+    <w:p>
+      <w:r>
+        <w:rPr>
+          <w:b/>
+          <w:bCs/>
+        </w:rPr>
+        <w:t>Nikoleta</w:t>
+      </w:r>
       <w:r>
         <w:rPr>
           <w:b/>
@@ -2805,10 +2357,7 @@
       </w:r>
       <w:proofErr w:type="gramStart"/>
       <w:r>
-        <w:t>The</w:t>
-      </w:r>
-      <w:r>
-        <w:t>y're</w:t>
+        <w:t>They're</w:t>
       </w:r>
       <w:proofErr w:type="gramEnd"/>
       <w:r>
@@ -2839,36 +2388,18 @@
       </w:r>
       <w:proofErr w:type="gramEnd"/>
       <w:r>
-        <w:t xml:space="preserve"> know, I mean on my placement- I'd never done any visualisation before and I had to learn </w:t>
-      </w:r>
-      <w:proofErr w:type="spellStart"/>
-      <w:r>
-        <w:t>ggplot</w:t>
-      </w:r>
-      <w:proofErr w:type="spellEnd"/>
-      <w:r>
-        <w:t xml:space="preserve">. OK, this is how </w:t>
-      </w:r>
-      <w:proofErr w:type="spellStart"/>
-      <w:r>
-        <w:t>visualisations</w:t>
-      </w:r>
-      <w:proofErr w:type="spellEnd"/>
-      <w:r>
-        <w:t xml:space="preserve">, this is what they look like. </w:t>
-      </w:r>
-    </w:p>
-    <w:p/>
-    <w:p>
-      <w:proofErr w:type="spellStart"/>
-      <w:r>
-        <w:rPr>
-          <w:b/>
-          <w:bCs/>
-        </w:rPr>
-        <w:t>Nikoletta</w:t>
-      </w:r>
-      <w:proofErr w:type="spellEnd"/>
+        <w:t xml:space="preserve"> know, I mean on my placement- I'd never done any visualisation before and I had to learn ggplot. OK, this is how visualisations, this is what they look like. </w:t>
+      </w:r>
+    </w:p>
+    <w:p/>
+    <w:p>
+      <w:r>
+        <w:rPr>
+          <w:b/>
+          <w:bCs/>
+        </w:rPr>
+        <w:t>Nikoleta</w:t>
+      </w:r>
       <w:r>
         <w:rPr>
           <w:b/>

</xml_diff>